<commit_message>
perbarui template rks tunjuka langsung
</commit_message>
<xml_diff>
--- a/templates/PL-BJ-Lamp_1.docx
+++ b/templates/PL-BJ-Lamp_1.docx
@@ -230,7 +230,17 @@
           <w:sz w:val="22"/>
           <w:u w:val="single"/>
         </w:rPr>
-        <w:t>No. ......................................</w:t>
+        <w:t xml:space="preserve">No. </w:t>
+      </w:r>
+      <w:r>
+        <w:rPr>
+          <w:b/>
+          <w:sz w:val="22"/>
+          <w:highlight w:val="yellow"/>
+          <w:u w:val="single"/>
+          <w:lang w:val="id-ID"/>
+        </w:rPr>
+        <w:t>#nomor rks#</w:t>
       </w:r>
       <w:r>
         <w:rPr>
@@ -1789,6 +1799,7 @@
   <w:style w:type="paragraph" w:default="1" w:styleId="Normal">
     <w:name w:val="Normal"/>
     <w:qFormat/>
+    <w:rsid w:val="00FE6C8A"/>
     <w:rPr>
       <w:rFonts w:ascii="Univers" w:hAnsi="Univers"/>
       <w:sz w:val="24"/>
@@ -1797,13 +1808,16 @@
   </w:style>
   <w:style w:type="character" w:default="1" w:styleId="DefaultParagraphFont">
     <w:name w:val="Default Paragraph Font"/>
+    <w:uiPriority w:val="1"/>
     <w:semiHidden/>
+    <w:unhideWhenUsed/>
   </w:style>
   <w:style w:type="table" w:default="1" w:styleId="TableNormal">
     <w:name w:val="Normal Table"/>
     <w:uiPriority w:val="99"/>
     <w:semiHidden/>
     <w:unhideWhenUsed/>
+    <w:qFormat/>
     <w:tblPr>
       <w:tblInd w:w="0" w:type="dxa"/>
       <w:tblCellMar>
@@ -1824,6 +1838,7 @@
     <w:name w:val="footer"/>
     <w:basedOn w:val="Normal"/>
     <w:semiHidden/>
+    <w:rsid w:val="00FE6C8A"/>
     <w:pPr>
       <w:tabs>
         <w:tab w:val="center" w:pos="4320"/>
@@ -1835,6 +1850,7 @@
     <w:name w:val="header"/>
     <w:basedOn w:val="Normal"/>
     <w:semiHidden/>
+    <w:rsid w:val="00FE6C8A"/>
     <w:pPr>
       <w:tabs>
         <w:tab w:val="center" w:pos="4320"/>

</xml_diff>